<commit_message>
Documentation is a good thing
</commit_message>
<xml_diff>
--- a/SYTYCD - piXieduSt and Turtles.docx
+++ b/SYTYCD - piXieduSt and Turtles.docx
@@ -93,10 +93,6 @@
       </w:r>
     </w:p>
     <w:p/>
-    <w:p>
-      <w:bookmarkStart w:id="0" w:name="_GoBack"/>
-    </w:p>
-    <w:bookmarkEnd w:id="0"/>
     <w:p>
       <w:pPr>
         <w:pStyle w:val="Heading2"/>
@@ -213,15 +209,16 @@
         <w:t>pdt.xqy</w:t>
       </w:r>
     </w:p>
+    <w:p/>
     <w:p>
       <w:pPr>
         <w:rPr>
           <w:rFonts w:asciiTheme="majorHAnsi" w:eastAsiaTheme="majorEastAsia" w:hAnsiTheme="majorHAnsi" w:cstheme="majorBidi"/>
           <w:b/>
           <w:bCs/>
-          <w:color w:val="345A8A" w:themeColor="accent1" w:themeShade="B5"/>
-          <w:sz w:val="32"/>
-          <w:szCs w:val="32"/>
+          <w:color w:val="4F81BD" w:themeColor="accent1"/>
+          <w:sz w:val="26"/>
+          <w:szCs w:val="26"/>
         </w:rPr>
       </w:pPr>
       <w:r>
@@ -230,10 +227,116 @@
     </w:p>
     <w:p>
       <w:pPr>
+        <w:pStyle w:val="Heading2"/>
+      </w:pPr>
+      <w:r>
+        <w:lastRenderedPageBreak/>
+        <w:t>ML7 Features</w:t>
+      </w:r>
+      <w:r>
+        <w:t xml:space="preserve"> </w:t>
+      </w:r>
+    </w:p>
+    <w:p>
+      <w:pPr>
+        <w:pStyle w:val="ListParagraph"/>
+        <w:numPr>
+          <w:ilvl w:val="0"/>
+          <w:numId w:val="2"/>
+        </w:numPr>
+      </w:pPr>
+      <w:r>
+        <w:t>Several semantic API calls</w:t>
+      </w:r>
+    </w:p>
+    <w:p>
+      <w:pPr>
+        <w:pStyle w:val="ListParagraph"/>
+        <w:numPr>
+          <w:ilvl w:val="0"/>
+          <w:numId w:val="2"/>
+        </w:numPr>
+      </w:pPr>
+      <w:r>
+        <w:t>SPARQL</w:t>
+      </w:r>
+    </w:p>
+    <w:p>
+      <w:pPr>
+        <w:pStyle w:val="Heading2"/>
+      </w:pPr>
+      <w:r>
+        <w:t>Video URL</w:t>
+      </w:r>
+    </w:p>
+    <w:p>
+      <w:bookmarkStart w:id="0" w:name="_GoBack"/>
+      <w:bookmarkEnd w:id="0"/>
+    </w:p>
+    <w:p>
+      <w:pPr>
+        <w:pStyle w:val="Heading2"/>
+      </w:pPr>
+      <w:r>
+        <w:t xml:space="preserve">Code </w:t>
+      </w:r>
+      <w:proofErr w:type="spellStart"/>
+      <w:r>
+        <w:t>Repositiry</w:t>
+      </w:r>
+      <w:proofErr w:type="spellEnd"/>
+    </w:p>
+    <w:p>
+      <w:pPr>
+        <w:pStyle w:val="Heading2"/>
+        <w:rPr>
+          <w:rFonts w:ascii="Courier" w:hAnsi="Courier"/>
+        </w:rPr>
+      </w:pPr>
+      <w:hyperlink r:id="rId7" w:history="1">
+        <w:r>
+          <w:rPr>
+            <w:rStyle w:val="Hyperlink"/>
+            <w:rFonts w:ascii="Courier" w:hAnsi="Courier"/>
+          </w:rPr>
+          <w:t>https://github.com/prestonmcgowan/piXieduSt-And-Turtles</w:t>
+        </w:r>
+      </w:hyperlink>
+    </w:p>
+    <w:p>
+      <w:pPr>
+        <w:rPr>
+          <w:rFonts w:ascii="Courier" w:hAnsi="Courier"/>
+        </w:rPr>
+      </w:pPr>
+    </w:p>
+    <w:p>
+      <w:pPr>
+        <w:pStyle w:val="Heading2"/>
+      </w:pPr>
+      <w:r>
+        <w:t>T-Shirt Sizes</w:t>
+      </w:r>
+    </w:p>
+    <w:p>
+      <w:pPr>
+        <w:rPr>
+          <w:b/>
+          <w:bCs/>
+        </w:rPr>
+      </w:pPr>
+      <w:r>
+        <w:t>Preston and Scott both wear XL shirts.</w:t>
+      </w:r>
+      <w:r>
+        <w:br w:type="page"/>
+      </w:r>
+    </w:p>
+    <w:p>
+      <w:pPr>
         <w:pStyle w:val="Heading1"/>
       </w:pPr>
       <w:r>
-        <w:lastRenderedPageBreak/>
         <w:t>Appendix: Sample URLs and JSON</w:t>
       </w:r>
     </w:p>
@@ -3187,7 +3290,7 @@
           <w:rFonts w:ascii="Courier" w:hAnsi="Courier" w:cs="Times New Roman"/>
         </w:rPr>
       </w:pPr>
-      <w:hyperlink r:id="rId7" w:history="1">
+      <w:hyperlink r:id="rId8" w:history="1">
         <w:r>
           <w:rPr>
             <w:rFonts w:ascii="Courier" w:hAnsi="Courier" w:cs="Helvetica"/>
@@ -3286,7 +3389,7 @@
           <w:color w:val="000000"/>
         </w:rPr>
       </w:pPr>
-      <w:hyperlink r:id="rId8" w:history="1">
+      <w:hyperlink r:id="rId9" w:history="1">
         <w:r>
           <w:rPr>
             <w:rFonts w:ascii="Courier" w:hAnsi="Courier" w:cs="Helvetica"/>
@@ -3384,7 +3487,7 @@
           <w:rFonts w:ascii="Courier" w:hAnsi="Courier"/>
         </w:rPr>
       </w:pPr>
-      <w:hyperlink r:id="rId9" w:history="1">
+      <w:hyperlink r:id="rId10" w:history="1">
         <w:r>
           <w:rPr>
             <w:rFonts w:ascii="Courier" w:hAnsi="Courier" w:cs="Helvetica"/>
@@ -3519,8 +3622,124 @@
       </w:rPr>
     </w:lvl>
   </w:abstractNum>
+  <w:abstractNum w:abstractNumId="1">
+    <w:nsid w:val="21BA0DF2"/>
+    <w:multiLevelType w:val="hybridMultilevel"/>
+    <w:tmpl w:val="7FAECCA0"/>
+    <w:lvl w:ilvl="0" w:tplc="04090001">
+      <w:start w:val="1"/>
+      <w:numFmt w:val="bullet"/>
+      <w:lvlText w:val=""/>
+      <w:lvlJc w:val="left"/>
+      <w:pPr>
+        <w:ind w:left="720" w:hanging="360"/>
+      </w:pPr>
+      <w:rPr>
+        <w:rFonts w:ascii="Symbol" w:hAnsi="Symbol" w:hint="default"/>
+      </w:rPr>
+    </w:lvl>
+    <w:lvl w:ilvl="1" w:tplc="04090003" w:tentative="1">
+      <w:start w:val="1"/>
+      <w:numFmt w:val="bullet"/>
+      <w:lvlText w:val="o"/>
+      <w:lvlJc w:val="left"/>
+      <w:pPr>
+        <w:ind w:left="1440" w:hanging="360"/>
+      </w:pPr>
+      <w:rPr>
+        <w:rFonts w:ascii="Courier New" w:hAnsi="Courier New" w:hint="default"/>
+      </w:rPr>
+    </w:lvl>
+    <w:lvl w:ilvl="2" w:tplc="04090005" w:tentative="1">
+      <w:start w:val="1"/>
+      <w:numFmt w:val="bullet"/>
+      <w:lvlText w:val=""/>
+      <w:lvlJc w:val="left"/>
+      <w:pPr>
+        <w:ind w:left="2160" w:hanging="360"/>
+      </w:pPr>
+      <w:rPr>
+        <w:rFonts w:ascii="Wingdings" w:hAnsi="Wingdings" w:hint="default"/>
+      </w:rPr>
+    </w:lvl>
+    <w:lvl w:ilvl="3" w:tplc="04090001" w:tentative="1">
+      <w:start w:val="1"/>
+      <w:numFmt w:val="bullet"/>
+      <w:lvlText w:val=""/>
+      <w:lvlJc w:val="left"/>
+      <w:pPr>
+        <w:ind w:left="2880" w:hanging="360"/>
+      </w:pPr>
+      <w:rPr>
+        <w:rFonts w:ascii="Symbol" w:hAnsi="Symbol" w:hint="default"/>
+      </w:rPr>
+    </w:lvl>
+    <w:lvl w:ilvl="4" w:tplc="04090003" w:tentative="1">
+      <w:start w:val="1"/>
+      <w:numFmt w:val="bullet"/>
+      <w:lvlText w:val="o"/>
+      <w:lvlJc w:val="left"/>
+      <w:pPr>
+        <w:ind w:left="3600" w:hanging="360"/>
+      </w:pPr>
+      <w:rPr>
+        <w:rFonts w:ascii="Courier New" w:hAnsi="Courier New" w:hint="default"/>
+      </w:rPr>
+    </w:lvl>
+    <w:lvl w:ilvl="5" w:tplc="04090005" w:tentative="1">
+      <w:start w:val="1"/>
+      <w:numFmt w:val="bullet"/>
+      <w:lvlText w:val=""/>
+      <w:lvlJc w:val="left"/>
+      <w:pPr>
+        <w:ind w:left="4320" w:hanging="360"/>
+      </w:pPr>
+      <w:rPr>
+        <w:rFonts w:ascii="Wingdings" w:hAnsi="Wingdings" w:hint="default"/>
+      </w:rPr>
+    </w:lvl>
+    <w:lvl w:ilvl="6" w:tplc="04090001" w:tentative="1">
+      <w:start w:val="1"/>
+      <w:numFmt w:val="bullet"/>
+      <w:lvlText w:val=""/>
+      <w:lvlJc w:val="left"/>
+      <w:pPr>
+        <w:ind w:left="5040" w:hanging="360"/>
+      </w:pPr>
+      <w:rPr>
+        <w:rFonts w:ascii="Symbol" w:hAnsi="Symbol" w:hint="default"/>
+      </w:rPr>
+    </w:lvl>
+    <w:lvl w:ilvl="7" w:tplc="04090003" w:tentative="1">
+      <w:start w:val="1"/>
+      <w:numFmt w:val="bullet"/>
+      <w:lvlText w:val="o"/>
+      <w:lvlJc w:val="left"/>
+      <w:pPr>
+        <w:ind w:left="5760" w:hanging="360"/>
+      </w:pPr>
+      <w:rPr>
+        <w:rFonts w:ascii="Courier New" w:hAnsi="Courier New" w:hint="default"/>
+      </w:rPr>
+    </w:lvl>
+    <w:lvl w:ilvl="8" w:tplc="04090005" w:tentative="1">
+      <w:start w:val="1"/>
+      <w:numFmt w:val="bullet"/>
+      <w:lvlText w:val=""/>
+      <w:lvlJc w:val="left"/>
+      <w:pPr>
+        <w:ind w:left="6480" w:hanging="360"/>
+      </w:pPr>
+      <w:rPr>
+        <w:rFonts w:ascii="Wingdings" w:hAnsi="Wingdings" w:hint="default"/>
+      </w:rPr>
+    </w:lvl>
+  </w:abstractNum>
   <w:num w:numId="1">
     <w:abstractNumId w:val="0"/>
+  </w:num>
+  <w:num w:numId="2">
+    <w:abstractNumId w:val="1"/>
   </w:num>
 </w:numbering>
 </file>

</xml_diff>